<commit_message>
aggiornamento doc e manuale tecnico
</commit_message>
<xml_diff>
--- a/manuali - doc/PortaleCittadini/ManualeTecnico_operatori.docx
+++ b/manuali - doc/PortaleCittadini/ManualeTecnico_operatori.docx
@@ -2446,6 +2446,186 @@
     </w:p>
     <w:p>
       <w:pPr>
+        <w:spacing w:after="0"/>
+        <w:ind w:left="720"/>
+        <w:rPr>
+          <w:rStyle w:val="Enfasidelicata"/>
+          <w:i w:val="0"/>
+          <w:iCs w:val="0"/>
+          <w:color w:val="404040" w:themeColor="text1" w:themeTint="BF"/>
+          <w:sz w:val="24"/>
+          <w:szCs w:val="24"/>
+        </w:rPr>
+      </w:pPr>
+    </w:p>
+    <w:p>
+      <w:pPr>
+        <w:spacing w:after="0"/>
+        <w:ind w:left="720"/>
+        <w:rPr>
+          <w:rStyle w:val="Enfasidelicata"/>
+          <w:i w:val="0"/>
+          <w:iCs w:val="0"/>
+          <w:color w:val="404040" w:themeColor="text1" w:themeTint="BF"/>
+          <w:sz w:val="24"/>
+          <w:szCs w:val="24"/>
+        </w:rPr>
+      </w:pPr>
+      <w:r>
+        <w:rPr>
+          <w:rStyle w:val="Enfasidelicata"/>
+          <w:b/>
+          <w:bCs/>
+          <w:i w:val="0"/>
+          <w:iCs w:val="0"/>
+          <w:color w:val="FF0000"/>
+          <w:sz w:val="24"/>
+          <w:szCs w:val="24"/>
+        </w:rPr>
+        <w:t>NOTA</w:t>
+      </w:r>
+      <w:r>
+        <w:rPr>
+          <w:rStyle w:val="Enfasidelicata"/>
+          <w:i w:val="0"/>
+          <w:iCs w:val="0"/>
+          <w:color w:val="404040" w:themeColor="text1" w:themeTint="BF"/>
+          <w:sz w:val="24"/>
+          <w:szCs w:val="24"/>
+        </w:rPr>
+        <w:t xml:space="preserve">: </w:t>
+      </w:r>
+      <w:r>
+        <w:rPr>
+          <w:rStyle w:val="Enfasidelicata"/>
+          <w:i w:val="0"/>
+          <w:iCs w:val="0"/>
+          <w:color w:val="404040" w:themeColor="text1" w:themeTint="BF"/>
+          <w:sz w:val="24"/>
+          <w:szCs w:val="24"/>
+        </w:rPr>
+        <w:t>se si vuole cambiare l’indirizzo IP della connessione al server (tramite il .bat), bisognerà</w:t>
+      </w:r>
+      <w:r>
+        <w:rPr>
+          <w:rStyle w:val="Enfasidelicata"/>
+          <w:i w:val="0"/>
+          <w:iCs w:val="0"/>
+          <w:color w:val="404040" w:themeColor="text1" w:themeTint="BF"/>
+          <w:sz w:val="24"/>
+          <w:szCs w:val="24"/>
+        </w:rPr>
+        <w:t xml:space="preserve"> modificare il .bat con un semplice editor di testo e aggiungere come argomenti:</w:t>
+      </w:r>
+    </w:p>
+    <w:p>
+      <w:pPr>
+        <w:pStyle w:val="Paragrafoelenco"/>
+        <w:numPr>
+          <w:ilvl w:val="0"/>
+          <w:numId w:val="26"/>
+        </w:numPr>
+        <w:spacing w:after="0"/>
+        <w:rPr>
+          <w:rStyle w:val="Enfasidelicata"/>
+          <w:i w:val="0"/>
+          <w:iCs w:val="0"/>
+          <w:color w:val="404040" w:themeColor="text1" w:themeTint="BF"/>
+          <w:sz w:val="24"/>
+          <w:szCs w:val="24"/>
+        </w:rPr>
+      </w:pPr>
+      <w:r>
+        <w:rPr>
+          <w:rStyle w:val="Enfasidelicata"/>
+          <w:b/>
+          <w:bCs/>
+          <w:i w:val="0"/>
+          <w:iCs w:val="0"/>
+          <w:color w:val="auto"/>
+          <w:sz w:val="24"/>
+          <w:szCs w:val="24"/>
+        </w:rPr>
+        <w:t>1</w:t>
+      </w:r>
+      <w:r>
+        <w:rPr>
+          <w:rStyle w:val="Enfasidelicata"/>
+          <w:i w:val="0"/>
+          <w:iCs w:val="0"/>
+          <w:color w:val="404040" w:themeColor="text1" w:themeTint="BF"/>
+          <w:sz w:val="24"/>
+          <w:szCs w:val="24"/>
+        </w:rPr>
+        <w:t>:</w:t>
+      </w:r>
+      <w:r>
+        <w:rPr>
+          <w:rStyle w:val="Enfasidelicata"/>
+          <w:i w:val="0"/>
+          <w:iCs w:val="0"/>
+          <w:color w:val="404040" w:themeColor="text1" w:themeTint="BF"/>
+          <w:sz w:val="24"/>
+          <w:szCs w:val="24"/>
+        </w:rPr>
+        <w:t xml:space="preserve"> indirizzo IP nuovo;</w:t>
+      </w:r>
+    </w:p>
+    <w:p>
+      <w:pPr>
+        <w:pStyle w:val="Paragrafoelenco"/>
+        <w:numPr>
+          <w:ilvl w:val="0"/>
+          <w:numId w:val="26"/>
+        </w:numPr>
+        <w:spacing w:after="0"/>
+        <w:rPr>
+          <w:rStyle w:val="Enfasidelicata"/>
+          <w:i w:val="0"/>
+          <w:iCs w:val="0"/>
+          <w:color w:val="404040" w:themeColor="text1" w:themeTint="BF"/>
+          <w:sz w:val="24"/>
+          <w:szCs w:val="24"/>
+        </w:rPr>
+      </w:pPr>
+      <w:r>
+        <w:rPr>
+          <w:rStyle w:val="Enfasidelicata"/>
+          <w:b/>
+          <w:bCs/>
+          <w:i w:val="0"/>
+          <w:iCs w:val="0"/>
+          <w:color w:val="auto"/>
+          <w:sz w:val="24"/>
+          <w:szCs w:val="24"/>
+        </w:rPr>
+        <w:t>2</w:t>
+      </w:r>
+      <w:r>
+        <w:rPr>
+          <w:rStyle w:val="Enfasidelicata"/>
+          <w:i w:val="0"/>
+          <w:iCs w:val="0"/>
+          <w:color w:val="404040" w:themeColor="text1" w:themeTint="BF"/>
+          <w:sz w:val="24"/>
+          <w:szCs w:val="24"/>
+        </w:rPr>
+        <w:t>:</w:t>
+      </w:r>
+      <w:r>
+        <w:rPr>
+          <w:rStyle w:val="Enfasidelicata"/>
+          <w:i w:val="0"/>
+          <w:iCs w:val="0"/>
+          <w:color w:val="404040" w:themeColor="text1" w:themeTint="BF"/>
+          <w:sz w:val="24"/>
+          <w:szCs w:val="24"/>
+        </w:rPr>
+        <w:t xml:space="preserve"> numero di porta.</w:t>
+      </w:r>
+    </w:p>
+    <w:p>
+      <w:pPr>
         <w:rPr>
           <w:rStyle w:val="Enfasidelicata"/>
           <w:i w:val="0"/>
@@ -2587,6 +2767,10 @@
           <w:numId w:val="5"/>
         </w:numPr>
         <w:rPr>
+          <w:rStyle w:val="Enfasidelicata"/>
+          <w:i w:val="0"/>
+          <w:iCs w:val="0"/>
+          <w:color w:val="auto"/>
           <w:sz w:val="24"/>
           <w:szCs w:val="24"/>
         </w:rPr>
@@ -2704,131 +2888,6 @@
     </w:p>
     <w:p>
       <w:pPr>
-        <w:pStyle w:val="Paragrafoelenco"/>
-        <w:rPr>
-          <w:sz w:val="24"/>
-          <w:szCs w:val="24"/>
-        </w:rPr>
-      </w:pPr>
-    </w:p>
-    <w:p>
-      <w:pPr>
-        <w:pStyle w:val="Paragrafoelenco"/>
-        <w:numPr>
-          <w:ilvl w:val="0"/>
-          <w:numId w:val="5"/>
-        </w:numPr>
-        <w:rPr>
-          <w:rStyle w:val="Enfasidelicata"/>
-          <w:b/>
-          <w:bCs/>
-          <w:i w:val="0"/>
-          <w:iCs w:val="0"/>
-          <w:sz w:val="24"/>
-          <w:szCs w:val="24"/>
-        </w:rPr>
-      </w:pPr>
-      <w:r>
-        <w:rPr>
-          <w:rStyle w:val="Enfasidelicata"/>
-          <w:b/>
-          <w:i w:val="0"/>
-          <w:iCs w:val="0"/>
-          <w:color w:val="000000" w:themeColor="text1"/>
-          <w:sz w:val="24"/>
-          <w:szCs w:val="24"/>
-        </w:rPr>
-        <w:t>Gson 2.8.6:</w:t>
-      </w:r>
-      <w:r>
-        <w:rPr>
-          <w:rStyle w:val="Enfasidelicata"/>
-          <w:i w:val="0"/>
-          <w:iCs w:val="0"/>
-          <w:color w:val="000000" w:themeColor="text1"/>
-          <w:sz w:val="24"/>
-          <w:szCs w:val="24"/>
-        </w:rPr>
-        <w:t xml:space="preserve"> </w:t>
-      </w:r>
-      <w:r>
-        <w:rPr>
-          <w:color w:val="404040" w:themeColor="text1" w:themeTint="BF"/>
-          <w:sz w:val="24"/>
-          <w:szCs w:val="24"/>
-        </w:rPr>
-        <w:t>La libreria</w:t>
-      </w:r>
-      <w:r>
-        <w:rPr>
-          <w:rStyle w:val="Enfasidelicata"/>
-          <w:i w:val="0"/>
-          <w:iCs w:val="0"/>
-          <w:color w:val="404040" w:themeColor="text1" w:themeTint="BF"/>
-          <w:sz w:val="24"/>
-          <w:szCs w:val="24"/>
-        </w:rPr>
-        <w:t xml:space="preserve"> </w:t>
-      </w:r>
-      <w:r>
-        <w:rPr>
-          <w:rStyle w:val="Enfasidelicata"/>
-          <w:i w:val="0"/>
-          <w:iCs w:val="0"/>
-          <w:color w:val="404040" w:themeColor="text1" w:themeTint="BF"/>
-          <w:sz w:val="24"/>
-          <w:szCs w:val="24"/>
-        </w:rPr>
-        <w:t xml:space="preserve">Gson è una libreria sviluppata da </w:t>
-      </w:r>
-      <w:r>
-        <w:rPr>
-          <w:rStyle w:val="Enfasidelicata"/>
-          <w:i w:val="0"/>
-          <w:iCs w:val="0"/>
-          <w:color w:val="404040" w:themeColor="text1" w:themeTint="BF"/>
-          <w:sz w:val="24"/>
-          <w:szCs w:val="24"/>
-        </w:rPr>
-        <w:t>Google</w:t>
-      </w:r>
-      <w:r>
-        <w:rPr>
-          <w:rStyle w:val="Enfasidelicata"/>
-          <w:i w:val="0"/>
-          <w:iCs w:val="0"/>
-          <w:color w:val="404040" w:themeColor="text1" w:themeTint="BF"/>
-          <w:sz w:val="24"/>
-          <w:szCs w:val="24"/>
-        </w:rPr>
-        <w:t xml:space="preserve"> che permette la serializzazione e la </w:t>
-      </w:r>
-      <w:r>
-        <w:rPr>
-          <w:rStyle w:val="Enfasidelicata"/>
-          <w:i w:val="0"/>
-          <w:iCs w:val="0"/>
-          <w:color w:val="404040" w:themeColor="text1" w:themeTint="BF"/>
-          <w:sz w:val="24"/>
-          <w:szCs w:val="24"/>
-        </w:rPr>
-        <w:t>de serializzazione</w:t>
-      </w:r>
-      <w:r>
-        <w:rPr>
-          <w:rStyle w:val="Enfasidelicata"/>
-          <w:i w:val="0"/>
-          <w:iCs w:val="0"/>
-          <w:color w:val="404040" w:themeColor="text1" w:themeTint="BF"/>
-          <w:sz w:val="24"/>
-          <w:szCs w:val="24"/>
-        </w:rPr>
-        <w:t xml:space="preserve"> di oggetti a JSON o il contrario.</w:t>
-      </w:r>
-    </w:p>
-    <w:p>
-      <w:pPr>
-        <w:pStyle w:val="Paragrafoelenco"/>
         <w:rPr>
           <w:rStyle w:val="Enfasidelicata"/>
           <w:i w:val="0"/>
@@ -2969,24 +3028,12 @@
           <w:szCs w:val="26"/>
         </w:rPr>
       </w:pPr>
-    </w:p>
-    <w:p>
-      <w:pPr>
-        <w:rPr>
-          <w:rStyle w:val="Enfasidelicata"/>
-          <w:i w:val="0"/>
-          <w:iCs w:val="0"/>
-          <w:sz w:val="26"/>
-          <w:szCs w:val="26"/>
-        </w:rPr>
-      </w:pPr>
       <w:r>
         <w:rPr>
           <w:noProof/>
           <w:sz w:val="24"/>
           <w:szCs w:val="24"/>
         </w:rPr>
-        <w:lastRenderedPageBreak/>
         <w:drawing>
           <wp:anchor distT="0" distB="0" distL="114300" distR="114300" simplePos="0" relativeHeight="251696134" behindDoc="1" locked="0" layoutInCell="0" allowOverlap="1" wp14:anchorId="3D405065" wp14:editId="082AD429">
             <wp:simplePos x="0" y="0"/>
@@ -3423,6 +3470,7 @@
       </w:r>
       <w:r>
         <w:rPr>
+          <w:noProof/>
           <w:color w:val="404040" w:themeColor="text1" w:themeTint="BF"/>
           <w:sz w:val="24"/>
           <w:szCs w:val="24"/>
@@ -3530,7 +3578,6 @@
           <w:szCs w:val="24"/>
         </w:rPr>
       </w:pPr>
-      <w:proofErr w:type="spellStart"/>
       <w:r>
         <w:rPr>
           <w:color w:val="404040" w:themeColor="text1" w:themeTint="BF"/>
@@ -3555,7 +3602,6 @@
         </w:rPr>
         <w:t>accinale</w:t>
       </w:r>
-      <w:proofErr w:type="spellEnd"/>
     </w:p>
     <w:p>
       <w:pPr>
@@ -3571,7 +3617,6 @@
           <w:szCs w:val="24"/>
         </w:rPr>
       </w:pPr>
-      <w:proofErr w:type="spellStart"/>
       <w:r>
         <w:rPr>
           <w:color w:val="404040" w:themeColor="text1" w:themeTint="BF"/>
@@ -3580,7 +3625,6 @@
         </w:rPr>
         <w:t>DatabaseHelper</w:t>
       </w:r>
-      <w:proofErr w:type="spellEnd"/>
     </w:p>
     <w:p>
       <w:pPr>
@@ -3596,7 +3640,6 @@
           <w:szCs w:val="24"/>
         </w:rPr>
       </w:pPr>
-      <w:proofErr w:type="spellStart"/>
       <w:r>
         <w:rPr>
           <w:color w:val="404040" w:themeColor="text1" w:themeTint="BF"/>
@@ -3605,7 +3648,6 @@
         </w:rPr>
         <w:t>EventoAvverso</w:t>
       </w:r>
-      <w:proofErr w:type="spellEnd"/>
     </w:p>
     <w:p>
       <w:pPr>
@@ -3644,7 +3686,6 @@
           <w:szCs w:val="24"/>
         </w:rPr>
       </w:pPr>
-      <w:proofErr w:type="spellStart"/>
       <w:r>
         <w:rPr>
           <w:color w:val="404040" w:themeColor="text1" w:themeTint="BF"/>
@@ -3653,7 +3694,6 @@
         </w:rPr>
         <w:t>LoginBox</w:t>
       </w:r>
-      <w:proofErr w:type="spellEnd"/>
     </w:p>
     <w:p>
       <w:pPr>
@@ -3669,7 +3709,6 @@
           <w:szCs w:val="24"/>
         </w:rPr>
       </w:pPr>
-      <w:proofErr w:type="spellStart"/>
       <w:r>
         <w:rPr>
           <w:color w:val="404040" w:themeColor="text1" w:themeTint="BF"/>
@@ -3678,7 +3717,6 @@
         </w:rPr>
         <w:t>UtenteVaccinato</w:t>
       </w:r>
-      <w:proofErr w:type="spellEnd"/>
     </w:p>
     <w:p>
       <w:pPr>
@@ -3694,7 +3732,6 @@
           <w:szCs w:val="24"/>
         </w:rPr>
       </w:pPr>
-      <w:proofErr w:type="spellStart"/>
       <w:r>
         <w:rPr>
           <w:color w:val="404040" w:themeColor="text1" w:themeTint="BF"/>
@@ -3703,7 +3740,6 @@
         </w:rPr>
         <w:t>UtenteCredenziali</w:t>
       </w:r>
-      <w:proofErr w:type="spellEnd"/>
     </w:p>
     <w:p>
       <w:pPr>
@@ -3919,7 +3955,6 @@
           <w:szCs w:val="24"/>
         </w:rPr>
       </w:pPr>
-      <w:proofErr w:type="spellStart"/>
       <w:r>
         <w:rPr>
           <w:color w:val="404040" w:themeColor="text1" w:themeTint="BF"/>
@@ -3928,7 +3963,6 @@
         </w:rPr>
         <w:t>CentroVaccinaleRG</w:t>
       </w:r>
-      <w:proofErr w:type="spellEnd"/>
     </w:p>
     <w:p>
       <w:pPr>
@@ -3944,7 +3978,6 @@
           <w:szCs w:val="24"/>
         </w:rPr>
       </w:pPr>
-      <w:proofErr w:type="spellStart"/>
       <w:r>
         <w:rPr>
           <w:color w:val="404040" w:themeColor="text1" w:themeTint="BF"/>
@@ -3953,7 +3986,6 @@
         </w:rPr>
         <w:t>EventoAvverso</w:t>
       </w:r>
-      <w:proofErr w:type="spellEnd"/>
     </w:p>
     <w:p>
       <w:pPr>
@@ -4066,7 +4098,6 @@
           <w:szCs w:val="24"/>
         </w:rPr>
       </w:pPr>
-      <w:proofErr w:type="spellStart"/>
       <w:r>
         <w:rPr>
           <w:color w:val="404040" w:themeColor="text1" w:themeTint="BF"/>
@@ -4075,7 +4106,6 @@
         </w:rPr>
         <w:t>CentroVaccinaleRG</w:t>
       </w:r>
-      <w:proofErr w:type="spellEnd"/>
     </w:p>
     <w:p>
       <w:pPr>
@@ -4091,7 +4121,6 @@
           <w:szCs w:val="24"/>
         </w:rPr>
       </w:pPr>
-      <w:proofErr w:type="spellStart"/>
       <w:r>
         <w:rPr>
           <w:color w:val="404040" w:themeColor="text1" w:themeTint="BF"/>
@@ -4100,7 +4129,6 @@
         </w:rPr>
         <w:t>EventoAvversoForm</w:t>
       </w:r>
-      <w:proofErr w:type="spellEnd"/>
     </w:p>
     <w:p>
       <w:pPr>
@@ -4223,7 +4251,6 @@
           <w:szCs w:val="24"/>
         </w:rPr>
       </w:pPr>
-      <w:proofErr w:type="spellStart"/>
       <w:r>
         <w:rPr>
           <w:color w:val="404040" w:themeColor="text1" w:themeTint="BF"/>
@@ -4232,7 +4259,6 @@
         </w:rPr>
         <w:t>CittadiniMetodi</w:t>
       </w:r>
-      <w:proofErr w:type="spellEnd"/>
     </w:p>
     <w:p>
       <w:pPr>
@@ -4391,25 +4417,7 @@
           <w:sz w:val="24"/>
           <w:szCs w:val="24"/>
         </w:rPr>
-        <w:t xml:space="preserve">(N.B -&gt; la maggior parte </w:t>
-      </w:r>
-      <w:proofErr w:type="gramStart"/>
-      <w:r>
-        <w:rPr>
-          <w:color w:val="404040" w:themeColor="text1" w:themeTint="BF"/>
-          <w:sz w:val="24"/>
-          <w:szCs w:val="24"/>
-        </w:rPr>
-        <w:t>della classi</w:t>
-      </w:r>
-      <w:proofErr w:type="gramEnd"/>
-      <w:r>
-        <w:rPr>
-          <w:color w:val="404040" w:themeColor="text1" w:themeTint="BF"/>
-          <w:sz w:val="24"/>
-          <w:szCs w:val="24"/>
-        </w:rPr>
-        <w:t xml:space="preserve"> presenta un override del toString e un metodo costruttore che non andremo a citare)</w:t>
+        <w:t>(N.B -&gt; la maggior parte della classi presenta un override del toString e un metodo costruttore che non andremo a citare)</w:t>
       </w:r>
     </w:p>
     <w:p>
@@ -4874,7 +4882,6 @@
           <w:szCs w:val="24"/>
         </w:rPr>
       </w:pPr>
-      <w:proofErr w:type="gramStart"/>
       <w:r>
         <w:rPr>
           <w:b/>
@@ -4889,15 +4896,7 @@
           <w:sz w:val="24"/>
           <w:szCs w:val="24"/>
         </w:rPr>
-        <w:t>(</w:t>
-      </w:r>
-      <w:proofErr w:type="gramEnd"/>
-      <w:r>
-        <w:rPr>
-          <w:sz w:val="24"/>
-          <w:szCs w:val="24"/>
-        </w:rPr>
-        <w:t xml:space="preserve">) : </w:t>
+        <w:t xml:space="preserve">() : </w:t>
       </w:r>
       <w:r>
         <w:rPr>
@@ -4951,7 +4950,6 @@
           <w:szCs w:val="24"/>
         </w:rPr>
       </w:pPr>
-      <w:proofErr w:type="spellStart"/>
       <w:r>
         <w:rPr>
           <w:rStyle w:val="Enfasidelicata"/>
@@ -4963,21 +4961,7 @@
           <w:sz w:val="24"/>
           <w:szCs w:val="24"/>
         </w:rPr>
-        <w:t>DatabaseHelper</w:t>
-      </w:r>
-      <w:proofErr w:type="spellEnd"/>
-      <w:r>
-        <w:rPr>
-          <w:rStyle w:val="Enfasidelicata"/>
-          <w:b/>
-          <w:bCs/>
-          <w:i w:val="0"/>
-          <w:iCs w:val="0"/>
-          <w:color w:val="000000" w:themeColor="text1"/>
-          <w:sz w:val="24"/>
-          <w:szCs w:val="24"/>
-        </w:rPr>
-        <w:t>:</w:t>
+        <w:t>DatabaseHelper:</w:t>
       </w:r>
     </w:p>
     <w:p>
@@ -5019,7 +5003,6 @@
         </w:rPr>
         <w:t xml:space="preserve">a classe </w:t>
       </w:r>
-      <w:proofErr w:type="spellStart"/>
       <w:r>
         <w:rPr>
           <w:rStyle w:val="Enfasidelicata"/>
@@ -5033,7 +5016,6 @@
         </w:rPr>
         <w:t>DatabaseHelper</w:t>
       </w:r>
-      <w:proofErr w:type="spellEnd"/>
       <w:r>
         <w:rPr>
           <w:rStyle w:val="Enfasidelicata"/>
@@ -5079,31 +5061,7 @@
           <w:sz w:val="24"/>
           <w:szCs w:val="24"/>
         </w:rPr>
-        <w:t xml:space="preserve">Implementa i metodi dell’interfaccia </w:t>
-      </w:r>
-      <w:proofErr w:type="spellStart"/>
-      <w:r>
-        <w:rPr>
-          <w:rStyle w:val="Enfasidelicata"/>
-          <w:i w:val="0"/>
-          <w:iCs w:val="0"/>
-          <w:color w:val="404040" w:themeColor="text1" w:themeTint="BF"/>
-          <w:sz w:val="24"/>
-          <w:szCs w:val="24"/>
-        </w:rPr>
-        <w:t>CittadiniMetodi</w:t>
-      </w:r>
-      <w:proofErr w:type="spellEnd"/>
-      <w:r>
-        <w:rPr>
-          <w:rStyle w:val="Enfasidelicata"/>
-          <w:i w:val="0"/>
-          <w:iCs w:val="0"/>
-          <w:color w:val="404040" w:themeColor="text1" w:themeTint="BF"/>
-          <w:sz w:val="24"/>
-          <w:szCs w:val="24"/>
-        </w:rPr>
-        <w:t>. La classe presenta al suo interno due tipi di costruttore</w:t>
+        <w:t>Implementa i metodi dell’interfaccia CittadiniMetodi. La classe presenta al suo interno due tipi di costruttore</w:t>
       </w:r>
       <w:r>
         <w:rPr>
@@ -5131,33 +5089,13 @@
           <w:szCs w:val="24"/>
         </w:rPr>
       </w:pPr>
-      <w:proofErr w:type="spellStart"/>
-      <w:proofErr w:type="gramStart"/>
-      <w:r>
-        <w:rPr>
-          <w:color w:val="404040" w:themeColor="text1" w:themeTint="BF"/>
-          <w:sz w:val="24"/>
-          <w:szCs w:val="24"/>
-        </w:rPr>
-        <w:t>DatabaseHelper</w:t>
-      </w:r>
-      <w:proofErr w:type="spellEnd"/>
-      <w:r>
-        <w:rPr>
-          <w:color w:val="404040" w:themeColor="text1" w:themeTint="BF"/>
-          <w:sz w:val="24"/>
-          <w:szCs w:val="24"/>
-        </w:rPr>
-        <w:t>(</w:t>
-      </w:r>
-      <w:proofErr w:type="gramEnd"/>
-      <w:r>
-        <w:rPr>
-          <w:color w:val="404040" w:themeColor="text1" w:themeTint="BF"/>
-          <w:sz w:val="24"/>
-          <w:szCs w:val="24"/>
-        </w:rPr>
-        <w:t>): utilizza parametri default (messi come variabili globali)</w:t>
+      <w:r>
+        <w:rPr>
+          <w:color w:val="404040" w:themeColor="text1" w:themeTint="BF"/>
+          <w:sz w:val="24"/>
+          <w:szCs w:val="24"/>
+        </w:rPr>
+        <w:t>DatabaseHelper(): utilizza parametri default (messi come variabili globali)</w:t>
       </w:r>
       <w:r>
         <w:rPr>
@@ -5193,7 +5131,6 @@
         </w:rPr>
         <w:t xml:space="preserve"> per la porta e “</w:t>
       </w:r>
-      <w:proofErr w:type="spellStart"/>
       <w:r>
         <w:rPr>
           <w:b/>
@@ -5204,7 +5141,6 @@
         </w:rPr>
         <w:t>localhost</w:t>
       </w:r>
-      <w:proofErr w:type="spellEnd"/>
       <w:r>
         <w:rPr>
           <w:color w:val="404040" w:themeColor="text1" w:themeTint="BF"/>
@@ -5228,54 +5164,22 @@
           <w:szCs w:val="24"/>
         </w:rPr>
       </w:pPr>
-      <w:proofErr w:type="spellStart"/>
-      <w:proofErr w:type="gramStart"/>
-      <w:r>
-        <w:rPr>
-          <w:color w:val="404040" w:themeColor="text1" w:themeTint="BF"/>
-          <w:sz w:val="24"/>
-          <w:szCs w:val="24"/>
-        </w:rPr>
-        <w:t>DatabaseHelper</w:t>
-      </w:r>
-      <w:proofErr w:type="spellEnd"/>
-      <w:r>
-        <w:rPr>
-          <w:color w:val="404040" w:themeColor="text1" w:themeTint="BF"/>
-          <w:sz w:val="24"/>
-          <w:szCs w:val="24"/>
-        </w:rPr>
-        <w:t>(</w:t>
-      </w:r>
-      <w:proofErr w:type="spellStart"/>
-      <w:proofErr w:type="gramEnd"/>
-      <w:r>
-        <w:rPr>
-          <w:color w:val="404040" w:themeColor="text1" w:themeTint="BF"/>
-          <w:sz w:val="24"/>
-          <w:szCs w:val="24"/>
-        </w:rPr>
-        <w:t>int</w:t>
-      </w:r>
-      <w:proofErr w:type="spellEnd"/>
-      <w:r>
-        <w:rPr>
-          <w:color w:val="404040" w:themeColor="text1" w:themeTint="BF"/>
-          <w:sz w:val="24"/>
-          <w:szCs w:val="24"/>
-        </w:rPr>
-        <w:t xml:space="preserve"> port, String </w:t>
-      </w:r>
-      <w:proofErr w:type="spellStart"/>
-      <w:r>
-        <w:rPr>
-          <w:color w:val="404040" w:themeColor="text1" w:themeTint="BF"/>
-          <w:sz w:val="24"/>
-          <w:szCs w:val="24"/>
-        </w:rPr>
-        <w:t>address</w:t>
-      </w:r>
-      <w:proofErr w:type="spellEnd"/>
+      <w:r>
+        <w:rPr>
+          <w:color w:val="404040" w:themeColor="text1" w:themeTint="BF"/>
+          <w:sz w:val="24"/>
+          <w:szCs w:val="24"/>
+        </w:rPr>
+        <w:t>DatabaseHelper(</w:t>
+      </w:r>
+      <w:r>
+        <w:rPr>
+          <w:color w:val="404040" w:themeColor="text1" w:themeTint="BF"/>
+          <w:sz w:val="24"/>
+          <w:szCs w:val="24"/>
+        </w:rPr>
+        <w:t>int port, String address</w:t>
+      </w:r>
       <w:r>
         <w:rPr>
           <w:color w:val="404040" w:themeColor="text1" w:themeTint="BF"/>
@@ -5753,8 +5657,6 @@
         </w:rPr>
         <w:t xml:space="preserve">String </w:t>
       </w:r>
-      <w:proofErr w:type="spellStart"/>
-      <w:proofErr w:type="gramStart"/>
       <w:r>
         <w:rPr>
           <w:b/>
@@ -5765,23 +5667,13 @@
         </w:rPr>
         <w:t>noteOpzionali</w:t>
       </w:r>
-      <w:proofErr w:type="spellEnd"/>
-      <w:r>
-        <w:rPr>
-          <w:color w:val="404040" w:themeColor="text1" w:themeTint="BF"/>
-          <w:sz w:val="24"/>
-          <w:szCs w:val="24"/>
-        </w:rPr>
-        <w:t xml:space="preserve"> :</w:t>
-      </w:r>
-      <w:proofErr w:type="gramEnd"/>
-      <w:r>
-        <w:rPr>
-          <w:color w:val="404040" w:themeColor="text1" w:themeTint="BF"/>
-          <w:sz w:val="24"/>
-          <w:szCs w:val="24"/>
-        </w:rPr>
-        <w:t xml:space="preserve"> come da nome, sono note opzionali che l’utente può aggiungere prima di </w:t>
+      <w:r>
+        <w:rPr>
+          <w:color w:val="404040" w:themeColor="text1" w:themeTint="BF"/>
+          <w:sz w:val="24"/>
+          <w:szCs w:val="24"/>
+        </w:rPr>
+        <w:t xml:space="preserve"> : come da nome, sono note opzionali che l’utente può aggiungere prima di </w:t>
       </w:r>
       <w:r>
         <w:rPr>
@@ -6253,7 +6145,6 @@
           <w:szCs w:val="24"/>
         </w:rPr>
       </w:pPr>
-      <w:proofErr w:type="spellStart"/>
       <w:r>
         <w:rPr>
           <w:rStyle w:val="Enfasidelicata"/>
@@ -6267,7 +6158,6 @@
         </w:rPr>
         <w:t>LoginBox</w:t>
       </w:r>
-      <w:proofErr w:type="spellEnd"/>
       <w:r>
         <w:rPr>
           <w:rStyle w:val="Enfasidelicata"/>
@@ -6310,7 +6200,6 @@
         </w:rPr>
         <w:t xml:space="preserve">La classe </w:t>
       </w:r>
-      <w:proofErr w:type="spellStart"/>
       <w:r>
         <w:rPr>
           <w:rStyle w:val="Enfasidelicata"/>
@@ -6324,7 +6213,6 @@
         </w:rPr>
         <w:t>LoginBox</w:t>
       </w:r>
-      <w:proofErr w:type="spellEnd"/>
       <w:r>
         <w:rPr>
           <w:rStyle w:val="Enfasidelicata"/>
@@ -6404,7 +6292,6 @@
         </w:rPr>
         <w:t xml:space="preserve"> due metodi: rispettivamente </w:t>
       </w:r>
-      <w:proofErr w:type="gramStart"/>
       <w:r>
         <w:rPr>
           <w:rStyle w:val="Enfasidelicata"/>
@@ -6414,19 +6301,7 @@
           <w:sz w:val="24"/>
           <w:szCs w:val="24"/>
         </w:rPr>
-        <w:t>login(</w:t>
-      </w:r>
-      <w:proofErr w:type="gramEnd"/>
-      <w:r>
-        <w:rPr>
-          <w:rStyle w:val="Enfasidelicata"/>
-          <w:i w:val="0"/>
-          <w:iCs w:val="0"/>
-          <w:color w:val="000000" w:themeColor="text1"/>
-          <w:sz w:val="24"/>
-          <w:szCs w:val="24"/>
-        </w:rPr>
-        <w:t>) e logout():</w:t>
+        <w:t>login() e logout():</w:t>
       </w:r>
     </w:p>
     <w:p>
@@ -6450,49 +6325,8 @@
           <w:sz w:val="24"/>
           <w:szCs w:val="24"/>
         </w:rPr>
-        <w:t xml:space="preserve">String </w:t>
-      </w:r>
-      <w:proofErr w:type="gramStart"/>
-      <w:r>
-        <w:rPr>
-          <w:sz w:val="24"/>
-          <w:szCs w:val="24"/>
-        </w:rPr>
-        <w:t>email</w:t>
-      </w:r>
-      <w:proofErr w:type="gramEnd"/>
-      <w:r>
-        <w:rPr>
-          <w:sz w:val="24"/>
-          <w:szCs w:val="24"/>
-        </w:rPr>
-        <w:t xml:space="preserve">, String </w:t>
-      </w:r>
-      <w:proofErr w:type="spellStart"/>
-      <w:r>
-        <w:rPr>
-          <w:sz w:val="24"/>
-          <w:szCs w:val="24"/>
-        </w:rPr>
-        <w:t>psw</w:t>
-      </w:r>
-      <w:proofErr w:type="spellEnd"/>
-      <w:r>
-        <w:rPr>
-          <w:sz w:val="24"/>
-          <w:szCs w:val="24"/>
-        </w:rPr>
-        <w:t xml:space="preserve">, String </w:t>
-      </w:r>
-      <w:proofErr w:type="spellStart"/>
-      <w:r>
-        <w:rPr>
-          <w:sz w:val="24"/>
-          <w:szCs w:val="24"/>
-        </w:rPr>
-        <w:t>nomeCentro</w:t>
-      </w:r>
-      <w:proofErr w:type="spellEnd"/>
+        <w:t>String email, String psw, String nomeCentro</w:t>
+      </w:r>
       <w:r>
         <w:rPr>
           <w:sz w:val="24"/>
@@ -6535,7 +6369,6 @@
           <w:szCs w:val="24"/>
         </w:rPr>
       </w:pPr>
-      <w:proofErr w:type="gramStart"/>
       <w:r>
         <w:rPr>
           <w:sz w:val="24"/>
@@ -6543,7 +6376,6 @@
         </w:rPr>
         <w:t>email</w:t>
       </w:r>
-      <w:proofErr w:type="gramEnd"/>
       <w:r>
         <w:rPr>
           <w:sz w:val="24"/>
@@ -6565,21 +6397,12 @@
           <w:szCs w:val="24"/>
         </w:rPr>
       </w:pPr>
-      <w:proofErr w:type="spellStart"/>
-      <w:r>
-        <w:rPr>
-          <w:sz w:val="24"/>
-          <w:szCs w:val="24"/>
-        </w:rPr>
-        <w:t>psw</w:t>
-      </w:r>
-      <w:proofErr w:type="spellEnd"/>
-      <w:r>
-        <w:rPr>
-          <w:sz w:val="24"/>
-          <w:szCs w:val="24"/>
-        </w:rPr>
-        <w:t>: la password con cui l’utente si è registrato al centro vaccinale;</w:t>
+      <w:r>
+        <w:rPr>
+          <w:sz w:val="24"/>
+          <w:szCs w:val="24"/>
+        </w:rPr>
+        <w:t>psw: la password con cui l’utente si è registrato al centro vaccinale;</w:t>
       </w:r>
     </w:p>
     <w:p>
@@ -6595,21 +6418,12 @@
           <w:szCs w:val="24"/>
         </w:rPr>
       </w:pPr>
-      <w:proofErr w:type="spellStart"/>
-      <w:r>
-        <w:rPr>
-          <w:sz w:val="24"/>
-          <w:szCs w:val="24"/>
-        </w:rPr>
-        <w:t>nomeCentro</w:t>
-      </w:r>
-      <w:proofErr w:type="spellEnd"/>
-      <w:r>
-        <w:rPr>
-          <w:sz w:val="24"/>
-          <w:szCs w:val="24"/>
-        </w:rPr>
-        <w:t>: il nome del centro a cui l’utente si è registrato.</w:t>
+      <w:r>
+        <w:rPr>
+          <w:sz w:val="24"/>
+          <w:szCs w:val="24"/>
+        </w:rPr>
+        <w:t>nomeCentro: il nome del centro a cui l’utente si è registrato.</w:t>
       </w:r>
     </w:p>
     <w:p>
@@ -6676,7 +6490,6 @@
           <w:szCs w:val="24"/>
         </w:rPr>
       </w:pPr>
-      <w:proofErr w:type="spellStart"/>
       <w:r>
         <w:rPr>
           <w:rStyle w:val="Enfasidelicata"/>
@@ -6688,21 +6501,7 @@
           <w:sz w:val="24"/>
           <w:szCs w:val="24"/>
         </w:rPr>
-        <w:t>UtenteVaccinato</w:t>
-      </w:r>
-      <w:proofErr w:type="spellEnd"/>
-      <w:r>
-        <w:rPr>
-          <w:rStyle w:val="Enfasidelicata"/>
-          <w:b/>
-          <w:bCs/>
-          <w:i w:val="0"/>
-          <w:iCs w:val="0"/>
-          <w:color w:val="000000" w:themeColor="text1"/>
-          <w:sz w:val="24"/>
-          <w:szCs w:val="24"/>
-        </w:rPr>
-        <w:t>:</w:t>
+        <w:t>UtenteVaccinato:</w:t>
       </w:r>
     </w:p>
     <w:p>
@@ -7180,8 +6979,6 @@
           </wp:anchor>
         </w:drawing>
       </w:r>
-      <w:proofErr w:type="spellStart"/>
-      <w:proofErr w:type="gramStart"/>
       <w:r>
         <w:rPr>
           <w:b/>
@@ -7191,21 +6988,12 @@
         </w:rPr>
         <w:t>getInformation</w:t>
       </w:r>
-      <w:proofErr w:type="spellEnd"/>
-      <w:r>
-        <w:rPr>
-          <w:sz w:val="24"/>
-          <w:szCs w:val="24"/>
-        </w:rPr>
-        <w:t>(</w:t>
-      </w:r>
-      <w:proofErr w:type="gramEnd"/>
-      <w:r>
-        <w:rPr>
-          <w:sz w:val="24"/>
-          <w:szCs w:val="24"/>
-        </w:rPr>
-        <w:t>) : restituisce tutte le informazioni dell’oggetto sotto forma di stringa in UPPER case.</w:t>
+      <w:r>
+        <w:rPr>
+          <w:sz w:val="24"/>
+          <w:szCs w:val="24"/>
+        </w:rPr>
+        <w:t>() : restituisce tutte le informazioni dell’oggetto sotto forma di stringa in UPPER case.</w:t>
       </w:r>
     </w:p>
     <w:p>
@@ -7220,8 +7008,6 @@
           <w:szCs w:val="24"/>
         </w:rPr>
       </w:pPr>
-      <w:proofErr w:type="spellStart"/>
-      <w:proofErr w:type="gramStart"/>
       <w:r>
         <w:rPr>
           <w:b/>
@@ -7231,21 +7017,12 @@
         </w:rPr>
         <w:t>getDataSomministrazione</w:t>
       </w:r>
-      <w:proofErr w:type="spellEnd"/>
-      <w:r>
-        <w:rPr>
-          <w:sz w:val="24"/>
-          <w:szCs w:val="24"/>
-        </w:rPr>
-        <w:t>(</w:t>
-      </w:r>
-      <w:proofErr w:type="gramEnd"/>
-      <w:r>
-        <w:rPr>
-          <w:sz w:val="24"/>
-          <w:szCs w:val="24"/>
-        </w:rPr>
-        <w:t xml:space="preserve">) : restituisce la data di </w:t>
+      <w:r>
+        <w:rPr>
+          <w:sz w:val="24"/>
+          <w:szCs w:val="24"/>
+        </w:rPr>
+        <w:t xml:space="preserve">() : restituisce la data di </w:t>
       </w:r>
       <w:r>
         <w:rPr>
@@ -7285,7 +7062,6 @@
           <w:szCs w:val="24"/>
         </w:rPr>
       </w:pPr>
-      <w:proofErr w:type="spellStart"/>
       <w:r>
         <w:rPr>
           <w:rStyle w:val="Enfasidelicata"/>
@@ -7297,34 +7073,7 @@
           <w:sz w:val="24"/>
           <w:szCs w:val="24"/>
         </w:rPr>
-        <w:t>Utente</w:t>
-      </w:r>
-      <w:r>
-        <w:rPr>
-          <w:rStyle w:val="Enfasidelicata"/>
-          <w:b/>
-          <w:bCs/>
-          <w:i w:val="0"/>
-          <w:iCs w:val="0"/>
-          <w:color w:val="000000" w:themeColor="text1"/>
-          <w:sz w:val="24"/>
-          <w:szCs w:val="24"/>
-        </w:rPr>
-        <w:t>Credenziali</w:t>
-      </w:r>
-      <w:proofErr w:type="spellEnd"/>
-      <w:r>
-        <w:rPr>
-          <w:rStyle w:val="Enfasidelicata"/>
-          <w:b/>
-          <w:bCs/>
-          <w:i w:val="0"/>
-          <w:iCs w:val="0"/>
-          <w:color w:val="000000" w:themeColor="text1"/>
-          <w:sz w:val="24"/>
-          <w:szCs w:val="24"/>
-        </w:rPr>
-        <w:t>:</w:t>
+        <w:t>UtenteCredenziali:</w:t>
       </w:r>
     </w:p>
     <w:p>
@@ -7416,7 +7165,6 @@
         </w:rPr>
         <w:t xml:space="preserve"> Al suo interno presenta </w:t>
       </w:r>
-      <w:proofErr w:type="gramStart"/>
       <w:r>
         <w:rPr>
           <w:rStyle w:val="Enfasidelicata"/>
@@ -7428,7 +7176,6 @@
         </w:rPr>
         <w:t>4</w:t>
       </w:r>
-      <w:proofErr w:type="gramEnd"/>
       <w:r>
         <w:rPr>
           <w:rStyle w:val="Enfasidelicata"/>
@@ -7460,7 +7207,6 @@
           <w:szCs w:val="24"/>
         </w:rPr>
       </w:pPr>
-      <w:proofErr w:type="spellStart"/>
       <w:r>
         <w:rPr>
           <w:rStyle w:val="Enfasidelicata"/>
@@ -7472,21 +7218,7 @@
           <w:sz w:val="24"/>
           <w:szCs w:val="24"/>
         </w:rPr>
-        <w:t>UserID</w:t>
-      </w:r>
-      <w:proofErr w:type="spellEnd"/>
-      <w:r>
-        <w:rPr>
-          <w:rStyle w:val="Enfasidelicata"/>
-          <w:b/>
-          <w:bCs/>
-          <w:i w:val="0"/>
-          <w:iCs w:val="0"/>
-          <w:color w:val="000000" w:themeColor="text1"/>
-          <w:sz w:val="24"/>
-          <w:szCs w:val="24"/>
-        </w:rPr>
-        <w:t>:</w:t>
+        <w:t>UserID:</w:t>
       </w:r>
       <w:r>
         <w:rPr>
@@ -7521,7 +7253,6 @@
           <w:szCs w:val="24"/>
         </w:rPr>
       </w:pPr>
-      <w:proofErr w:type="spellStart"/>
       <w:r>
         <w:rPr>
           <w:rStyle w:val="Enfasidelicata"/>
@@ -7533,9 +7264,8 @@
           <w:sz w:val="24"/>
           <w:szCs w:val="24"/>
         </w:rPr>
-        <w:t>IDvaccinazione</w:t>
-      </w:r>
-      <w:proofErr w:type="spellEnd"/>
+        <w:t>IDvaccinazione:</w:t>
+      </w:r>
       <w:r>
         <w:rPr>
           <w:rStyle w:val="Enfasidelicata"/>
@@ -7547,55 +7277,18 @@
           <w:sz w:val="24"/>
           <w:szCs w:val="24"/>
         </w:rPr>
-        <w:t>:</w:t>
-      </w:r>
-      <w:r>
-        <w:rPr>
-          <w:rStyle w:val="Enfasidelicata"/>
-          <w:b/>
-          <w:bCs/>
+        <w:t xml:space="preserve"> </w:t>
+      </w:r>
+      <w:r>
+        <w:rPr>
+          <w:rStyle w:val="Enfasidelicata"/>
           <w:i w:val="0"/>
           <w:iCs w:val="0"/>
           <w:color w:val="000000" w:themeColor="text1"/>
           <w:sz w:val="24"/>
           <w:szCs w:val="24"/>
         </w:rPr>
-        <w:t xml:space="preserve"> </w:t>
-      </w:r>
-      <w:r>
-        <w:rPr>
-          <w:rStyle w:val="Enfasidelicata"/>
-          <w:i w:val="0"/>
-          <w:iCs w:val="0"/>
-          <w:color w:val="000000" w:themeColor="text1"/>
-          <w:sz w:val="24"/>
-          <w:szCs w:val="24"/>
-        </w:rPr>
-        <w:t xml:space="preserve">id usato per legare l’utente registrato con </w:t>
-      </w:r>
-      <w:proofErr w:type="gramStart"/>
-      <w:r>
-        <w:rPr>
-          <w:rStyle w:val="Enfasidelicata"/>
-          <w:i w:val="0"/>
-          <w:iCs w:val="0"/>
-          <w:color w:val="000000" w:themeColor="text1"/>
-          <w:sz w:val="24"/>
-          <w:szCs w:val="24"/>
-        </w:rPr>
-        <w:t>i resto</w:t>
-      </w:r>
-      <w:proofErr w:type="gramEnd"/>
-      <w:r>
-        <w:rPr>
-          <w:rStyle w:val="Enfasidelicata"/>
-          <w:i w:val="0"/>
-          <w:iCs w:val="0"/>
-          <w:color w:val="000000" w:themeColor="text1"/>
-          <w:sz w:val="24"/>
-          <w:szCs w:val="24"/>
-        </w:rPr>
-        <w:t xml:space="preserve"> del database.</w:t>
+        <w:t>id usato per legare l’utente registrato con i resto del database.</w:t>
       </w:r>
     </w:p>
     <w:p>
@@ -7617,7 +7310,6 @@
           <w:szCs w:val="24"/>
         </w:rPr>
       </w:pPr>
-      <w:proofErr w:type="spellStart"/>
       <w:r>
         <w:rPr>
           <w:rStyle w:val="Enfasidelicata"/>
@@ -7629,21 +7321,7 @@
           <w:sz w:val="24"/>
           <w:szCs w:val="24"/>
         </w:rPr>
-        <w:t>IndirizzoEmail</w:t>
-      </w:r>
-      <w:proofErr w:type="spellEnd"/>
-      <w:r>
-        <w:rPr>
-          <w:rStyle w:val="Enfasidelicata"/>
-          <w:b/>
-          <w:bCs/>
-          <w:i w:val="0"/>
-          <w:iCs w:val="0"/>
-          <w:color w:val="000000" w:themeColor="text1"/>
-          <w:sz w:val="24"/>
-          <w:szCs w:val="24"/>
-        </w:rPr>
-        <w:t>:</w:t>
+        <w:t>IndirizzoEmail:</w:t>
       </w:r>
       <w:r>
         <w:rPr>
@@ -8015,7 +7693,6 @@
           <w:szCs w:val="24"/>
         </w:rPr>
       </w:pPr>
-      <w:proofErr w:type="spellStart"/>
       <w:r>
         <w:rPr>
           <w:color w:val="404040" w:themeColor="text1" w:themeTint="BF"/>
@@ -8024,7 +7701,6 @@
         </w:rPr>
         <w:t>infodonopatia</w:t>
       </w:r>
-      <w:proofErr w:type="spellEnd"/>
     </w:p>
     <w:p>
       <w:pPr>
@@ -8820,7 +8496,6 @@
           <w:szCs w:val="24"/>
         </w:rPr>
       </w:pPr>
-      <w:proofErr w:type="spellStart"/>
       <w:r>
         <w:rPr>
           <w:rFonts w:cstheme="minorHAnsi"/>
@@ -8828,17 +8503,7 @@
           <w:sz w:val="24"/>
           <w:szCs w:val="24"/>
         </w:rPr>
-        <w:t>Enum</w:t>
-      </w:r>
-      <w:proofErr w:type="spellEnd"/>
-      <w:r>
-        <w:rPr>
-          <w:rFonts w:cstheme="minorHAnsi"/>
-          <w:color w:val="404040" w:themeColor="text1" w:themeTint="BF"/>
-          <w:sz w:val="24"/>
-          <w:szCs w:val="24"/>
-        </w:rPr>
-        <w:t xml:space="preserve"> utilizzato per </w:t>
+        <w:t xml:space="preserve">Enum utilizzato per </w:t>
       </w:r>
       <w:r>
         <w:rPr>
@@ -11674,6 +11339,118 @@
       </w:rPr>
     </w:lvl>
   </w:abstractNum>
+  <w:abstractNum w:abstractNumId="25" w15:restartNumberingAfterBreak="0">
+    <w:nsid w:val="778448A0"/>
+    <w:multiLevelType w:val="hybridMultilevel"/>
+    <w:tmpl w:val="E4FAEBEC"/>
+    <w:lvl w:ilvl="0" w:tplc="C868EAC4">
+      <w:numFmt w:val="bullet"/>
+      <w:lvlText w:val="-"/>
+      <w:lvlJc w:val="left"/>
+      <w:pPr>
+        <w:ind w:left="1800" w:hanging="360"/>
+      </w:pPr>
+      <w:rPr>
+        <w:rFonts w:ascii="Calibri" w:eastAsiaTheme="minorEastAsia" w:hAnsi="Calibri" w:cs="Calibri" w:hint="default"/>
+      </w:rPr>
+    </w:lvl>
+    <w:lvl w:ilvl="1" w:tplc="04100003" w:tentative="1">
+      <w:start w:val="1"/>
+      <w:numFmt w:val="bullet"/>
+      <w:lvlText w:val="o"/>
+      <w:lvlJc w:val="left"/>
+      <w:pPr>
+        <w:ind w:left="2520" w:hanging="360"/>
+      </w:pPr>
+      <w:rPr>
+        <w:rFonts w:ascii="Courier New" w:hAnsi="Courier New" w:cs="Courier New" w:hint="default"/>
+      </w:rPr>
+    </w:lvl>
+    <w:lvl w:ilvl="2" w:tplc="04100005" w:tentative="1">
+      <w:start w:val="1"/>
+      <w:numFmt w:val="bullet"/>
+      <w:lvlText w:val=""/>
+      <w:lvlJc w:val="left"/>
+      <w:pPr>
+        <w:ind w:left="3240" w:hanging="360"/>
+      </w:pPr>
+      <w:rPr>
+        <w:rFonts w:ascii="Wingdings" w:hAnsi="Wingdings" w:hint="default"/>
+      </w:rPr>
+    </w:lvl>
+    <w:lvl w:ilvl="3" w:tplc="04100001" w:tentative="1">
+      <w:start w:val="1"/>
+      <w:numFmt w:val="bullet"/>
+      <w:lvlText w:val=""/>
+      <w:lvlJc w:val="left"/>
+      <w:pPr>
+        <w:ind w:left="3960" w:hanging="360"/>
+      </w:pPr>
+      <w:rPr>
+        <w:rFonts w:ascii="Symbol" w:hAnsi="Symbol" w:hint="default"/>
+      </w:rPr>
+    </w:lvl>
+    <w:lvl w:ilvl="4" w:tplc="04100003" w:tentative="1">
+      <w:start w:val="1"/>
+      <w:numFmt w:val="bullet"/>
+      <w:lvlText w:val="o"/>
+      <w:lvlJc w:val="left"/>
+      <w:pPr>
+        <w:ind w:left="4680" w:hanging="360"/>
+      </w:pPr>
+      <w:rPr>
+        <w:rFonts w:ascii="Courier New" w:hAnsi="Courier New" w:cs="Courier New" w:hint="default"/>
+      </w:rPr>
+    </w:lvl>
+    <w:lvl w:ilvl="5" w:tplc="04100005" w:tentative="1">
+      <w:start w:val="1"/>
+      <w:numFmt w:val="bullet"/>
+      <w:lvlText w:val=""/>
+      <w:lvlJc w:val="left"/>
+      <w:pPr>
+        <w:ind w:left="5400" w:hanging="360"/>
+      </w:pPr>
+      <w:rPr>
+        <w:rFonts w:ascii="Wingdings" w:hAnsi="Wingdings" w:hint="default"/>
+      </w:rPr>
+    </w:lvl>
+    <w:lvl w:ilvl="6" w:tplc="04100001" w:tentative="1">
+      <w:start w:val="1"/>
+      <w:numFmt w:val="bullet"/>
+      <w:lvlText w:val=""/>
+      <w:lvlJc w:val="left"/>
+      <w:pPr>
+        <w:ind w:left="6120" w:hanging="360"/>
+      </w:pPr>
+      <w:rPr>
+        <w:rFonts w:ascii="Symbol" w:hAnsi="Symbol" w:hint="default"/>
+      </w:rPr>
+    </w:lvl>
+    <w:lvl w:ilvl="7" w:tplc="04100003" w:tentative="1">
+      <w:start w:val="1"/>
+      <w:numFmt w:val="bullet"/>
+      <w:lvlText w:val="o"/>
+      <w:lvlJc w:val="left"/>
+      <w:pPr>
+        <w:ind w:left="6840" w:hanging="360"/>
+      </w:pPr>
+      <w:rPr>
+        <w:rFonts w:ascii="Courier New" w:hAnsi="Courier New" w:cs="Courier New" w:hint="default"/>
+      </w:rPr>
+    </w:lvl>
+    <w:lvl w:ilvl="8" w:tplc="04100005" w:tentative="1">
+      <w:start w:val="1"/>
+      <w:numFmt w:val="bullet"/>
+      <w:lvlText w:val=""/>
+      <w:lvlJc w:val="left"/>
+      <w:pPr>
+        <w:ind w:left="7560" w:hanging="360"/>
+      </w:pPr>
+      <w:rPr>
+        <w:rFonts w:ascii="Wingdings" w:hAnsi="Wingdings" w:hint="default"/>
+      </w:rPr>
+    </w:lvl>
+  </w:abstractNum>
   <w:num w:numId="1" w16cid:durableId="2090467398">
     <w:abstractNumId w:val="12"/>
   </w:num>
@@ -11748,6 +11525,9 @@
   </w:num>
   <w:num w:numId="25" w16cid:durableId="289098050">
     <w:abstractNumId w:val="6"/>
+  </w:num>
+  <w:num w:numId="26" w16cid:durableId="1849521952">
+    <w:abstractNumId w:val="25"/>
   </w:num>
   <w:numIdMacAtCleanup w:val="17"/>
 </w:numbering>
@@ -13333,6 +13113,12 @@
 </file>
 
 <file path=customXml/item1.xml><?xml version="1.0" encoding="utf-8"?>
+<p:properties xmlns:p="http://schemas.microsoft.com/office/2006/metadata/properties" xmlns:xsi="http://www.w3.org/2001/XMLSchema-instance" xmlns:pc="http://schemas.microsoft.com/office/infopath/2007/PartnerControls">
+  <documentManagement/>
+</p:properties>
+</file>
+
+<file path=customXml/item2.xml><?xml version="1.0" encoding="utf-8"?>
 <ct:contentTypeSchema xmlns:ct="http://schemas.microsoft.com/office/2006/metadata/contentType" xmlns:ma="http://schemas.microsoft.com/office/2006/metadata/properties/metaAttributes" ct:_="" ma:_="" ma:contentTypeName="Document" ma:contentTypeID="0x010100F9D201C48EF07941BE396932E39B35E4" ma:contentTypeVersion="2" ma:contentTypeDescription="Create a new document." ma:contentTypeScope="" ma:versionID="c6aceb0e5497f410cfb0f42fd31347f7">
   <xsd:schema xmlns:xsd="http://www.w3.org/2001/XMLSchema" xmlns:xs="http://www.w3.org/2001/XMLSchema" xmlns:p="http://schemas.microsoft.com/office/2006/metadata/properties" xmlns:ns3="0841d70f-ecc7-49cd-b68d-f673dc69e887" targetNamespace="http://schemas.microsoft.com/office/2006/metadata/properties" ma:root="true" ma:fieldsID="2fb4f45007a199579b81188b6eaf27e0" ns3:_="">
     <xsd:import namespace="0841d70f-ecc7-49cd-b68d-f673dc69e887"/>
@@ -13464,17 +13250,7 @@
 </ct:contentTypeSchema>
 </file>
 
-<file path=customXml/item2.xml><?xml version="1.0" encoding="utf-8"?>
-<p:properties xmlns:p="http://schemas.microsoft.com/office/2006/metadata/properties" xmlns:xsi="http://www.w3.org/2001/XMLSchema-instance" xmlns:pc="http://schemas.microsoft.com/office/infopath/2007/PartnerControls">
-  <documentManagement/>
-</p:properties>
-</file>
-
 <file path=customXml/item3.xml><?xml version="1.0" encoding="utf-8"?>
-<b:Sources xmlns:b="http://schemas.openxmlformats.org/officeDocument/2006/bibliography" xmlns="http://schemas.openxmlformats.org/officeDocument/2006/bibliography" SelectedStyle="\APASixthEditionOfficeOnline.xsl" StyleName="APA" Version="6"/>
-</file>
-
-<file path=customXml/item4.xml><?xml version="1.0" encoding="utf-8"?>
 <?mso-contentType ?>
 <FormTemplates xmlns="http://schemas.microsoft.com/sharepoint/v3/contenttype/forms">
   <Display>DocumentLibraryForm</Display>
@@ -13483,7 +13259,20 @@
 </FormTemplates>
 </file>
 
+<file path=customXml/item4.xml><?xml version="1.0" encoding="utf-8"?>
+<b:Sources xmlns:b="http://schemas.openxmlformats.org/officeDocument/2006/bibliography" xmlns="http://schemas.openxmlformats.org/officeDocument/2006/bibliography" SelectedStyle="\APASixthEditionOfficeOnline.xsl" StyleName="APA" Version="6"/>
+</file>
+
 <file path=customXml/itemProps1.xml><?xml version="1.0" encoding="utf-8"?>
+<ds:datastoreItem xmlns:ds="http://schemas.openxmlformats.org/officeDocument/2006/customXml" ds:itemID="{50E2D79E-D197-4900-B7BA-6FB0F7D9150A}">
+  <ds:schemaRefs>
+    <ds:schemaRef ds:uri="http://schemas.microsoft.com/office/2006/metadata/properties"/>
+    <ds:schemaRef ds:uri="http://schemas.microsoft.com/office/infopath/2007/PartnerControls"/>
+  </ds:schemaRefs>
+</ds:datastoreItem>
+</file>
+
+<file path=customXml/itemProps2.xml><?xml version="1.0" encoding="utf-8"?>
 <ds:datastoreItem xmlns:ds="http://schemas.openxmlformats.org/officeDocument/2006/customXml" ds:itemID="{BCA0039C-1270-4CF0-8F62-C04C2C409EEB}">
   <ds:schemaRefs>
     <ds:schemaRef ds:uri="http://schemas.microsoft.com/office/2006/metadata/contentType"/>
@@ -13501,27 +13290,18 @@
 </ds:datastoreItem>
 </file>
 
-<file path=customXml/itemProps2.xml><?xml version="1.0" encoding="utf-8"?>
-<ds:datastoreItem xmlns:ds="http://schemas.openxmlformats.org/officeDocument/2006/customXml" ds:itemID="{50E2D79E-D197-4900-B7BA-6FB0F7D9150A}">
+<file path=customXml/itemProps3.xml><?xml version="1.0" encoding="utf-8"?>
+<ds:datastoreItem xmlns:ds="http://schemas.openxmlformats.org/officeDocument/2006/customXml" ds:itemID="{15F2F072-5494-4373-A3D3-D61188C3C957}">
   <ds:schemaRefs>
-    <ds:schemaRef ds:uri="http://schemas.microsoft.com/office/2006/metadata/properties"/>
-    <ds:schemaRef ds:uri="http://schemas.microsoft.com/office/infopath/2007/PartnerControls"/>
+    <ds:schemaRef ds:uri="http://schemas.microsoft.com/sharepoint/v3/contenttype/forms"/>
   </ds:schemaRefs>
 </ds:datastoreItem>
 </file>
 
-<file path=customXml/itemProps3.xml><?xml version="1.0" encoding="utf-8"?>
+<file path=customXml/itemProps4.xml><?xml version="1.0" encoding="utf-8"?>
 <ds:datastoreItem xmlns:ds="http://schemas.openxmlformats.org/officeDocument/2006/customXml" ds:itemID="{EFE9BCA8-96DC-443D-9202-75F1AE496C96}">
   <ds:schemaRefs>
     <ds:schemaRef ds:uri="http://schemas.openxmlformats.org/officeDocument/2006/bibliography"/>
   </ds:schemaRefs>
 </ds:datastoreItem>
-</file>
-
-<file path=customXml/itemProps4.xml><?xml version="1.0" encoding="utf-8"?>
-<ds:datastoreItem xmlns:ds="http://schemas.openxmlformats.org/officeDocument/2006/customXml" ds:itemID="{15F2F072-5494-4373-A3D3-D61188C3C957}">
-  <ds:schemaRefs>
-    <ds:schemaRef ds:uri="http://schemas.microsoft.com/sharepoint/v3/contenttype/forms"/>
-  </ds:schemaRefs>
-</ds:datastoreItem>
 </file>
</xml_diff>